<commit_message>
Update HPC DME Release Notes 1.22.0.docx
Added punctuation. Adjusted destination of link to a wiki page.
</commit_message>
<xml_diff>
--- a/doc/release/HPC DME Release Notes 1.22.0.docx
+++ b/doc/release/HPC DME Release Notes 1.22.0.docx
@@ -14,6 +14,8 @@
           <w:szCs w:val="32"/>
         </w:rPr>
       </w:pPr>
+      <w:bookmarkStart w:id="0" w:name="_GoBack"/>
+      <w:bookmarkEnd w:id="0"/>
       <w:r>
         <w:rPr>
           <w:b/>
@@ -578,7 +580,25 @@
                 <w:sz w:val="28"/>
                 <w:szCs w:val="28"/>
               </w:rPr>
-              <w:t>DME provides an entry point to archive data to the NCI Data Vault, and to manage, transfer, access, and share data across disparate systems securely and efficiently. DME allows you to associate user-defined metadata to registered data at different points in the data life cycle. In addition, DME offers search capabilities to identify this data. A Division/Office/Center (DOC) can define its own metadata structure and data hierarchy rules, and grant permission to users as needed.</w:t>
+              <w:t xml:space="preserve">DME provides an entry point to archive data to the NCI Data Vault, and to manage, transfer, access, and share data across disparate systems securely and efficiently. DME allows you to associate user-defined metadata to </w:t>
+            </w:r>
+            <w:proofErr w:type="gramStart"/>
+            <w:r>
+              <w:rPr>
+                <w:color w:val="000000"/>
+                <w:sz w:val="28"/>
+                <w:szCs w:val="28"/>
+              </w:rPr>
+              <w:t>registered</w:t>
+            </w:r>
+            <w:proofErr w:type="gramEnd"/>
+            <w:r>
+              <w:rPr>
+                <w:color w:val="000000"/>
+                <w:sz w:val="28"/>
+                <w:szCs w:val="28"/>
+              </w:rPr>
+              <w:t xml:space="preserve"> data at different points in the data life cycle. In addition, DME offers search capabilities to identify this data. A Division/Office/Center (DOC) can define its own metadata structure and data hierarchy rules, and grant permission to users as needed.</w:t>
             </w:r>
           </w:p>
           <w:p>
@@ -1543,7 +1563,7 @@
               </w:rPr>
               <w:t xml:space="preserve">  </w:t>
             </w:r>
-            <w:ins w:id="0" w:author="Menon, Sunita (NIH/NCI) [C]" w:date="2020-02-06T11:07:00Z">
+            <w:ins w:id="1" w:author="Menon, Sunita (NIH/NCI) [C]" w:date="2020-02-06T11:07:00Z">
               <w:r>
                 <w:rPr>
                   <w:sz w:val="28"/>
@@ -1552,7 +1572,7 @@
                 <w:t xml:space="preserve">Enhanced the </w:t>
               </w:r>
             </w:ins>
-            <w:ins w:id="1" w:author="Menon, Sunita (NIH/NCI) [C]" w:date="2020-02-06T11:22:00Z">
+            <w:ins w:id="2" w:author="Menon, Sunita (NIH/NCI) [C]" w:date="2020-02-06T11:22:00Z">
               <w:r>
                 <w:rPr>
                   <w:sz w:val="28"/>
@@ -1561,7 +1581,7 @@
                 <w:t>Register Data Object</w:t>
               </w:r>
             </w:ins>
-            <w:ins w:id="2" w:author="Menon, Sunita (NIH/NCI) [C]" w:date="2020-02-06T11:23:00Z">
+            <w:ins w:id="3" w:author="Menon, Sunita (NIH/NCI) [C]" w:date="2020-02-06T11:23:00Z">
               <w:r>
                 <w:rPr>
                   <w:sz w:val="28"/>
@@ -1570,7 +1590,7 @@
                 <w:t xml:space="preserve"> and Bulk </w:t>
               </w:r>
             </w:ins>
-            <w:ins w:id="3" w:author="Menon, Sunita (NIH/NCI) [C]" w:date="2020-02-06T11:25:00Z">
+            <w:ins w:id="4" w:author="Menon, Sunita (NIH/NCI) [C]" w:date="2020-02-06T11:25:00Z">
               <w:r>
                 <w:rPr>
                   <w:sz w:val="28"/>
@@ -1579,7 +1599,7 @@
                 <w:t xml:space="preserve">Data Object </w:t>
               </w:r>
             </w:ins>
-            <w:ins w:id="4" w:author="Menon, Sunita (NIH/NCI) [C]" w:date="2020-02-06T11:24:00Z">
+            <w:ins w:id="5" w:author="Menon, Sunita (NIH/NCI) [C]" w:date="2020-02-06T11:24:00Z">
               <w:r>
                 <w:rPr>
                   <w:sz w:val="28"/>
@@ -1588,7 +1608,7 @@
                 <w:t>Registration</w:t>
               </w:r>
             </w:ins>
-            <w:ins w:id="5" w:author="Menon, Sunita (NIH/NCI) [C]" w:date="2020-02-06T11:22:00Z">
+            <w:ins w:id="6" w:author="Menon, Sunita (NIH/NCI) [C]" w:date="2020-02-06T11:22:00Z">
               <w:r>
                 <w:rPr>
                   <w:sz w:val="28"/>
@@ -1597,7 +1617,7 @@
                 <w:t xml:space="preserve"> </w:t>
               </w:r>
             </w:ins>
-            <w:ins w:id="6" w:author="Menon, Sunita (NIH/NCI) [C]" w:date="2020-02-06T11:07:00Z">
+            <w:ins w:id="7" w:author="Menon, Sunita (NIH/NCI) [C]" w:date="2020-02-06T11:07:00Z">
               <w:r>
                 <w:rPr>
                   <w:sz w:val="28"/>
@@ -1606,7 +1626,7 @@
                 <w:t>REST API</w:t>
               </w:r>
             </w:ins>
-            <w:ins w:id="7" w:author="Menon, Sunita (NIH/NCI) [C]" w:date="2020-02-06T11:25:00Z">
+            <w:ins w:id="8" w:author="Menon, Sunita (NIH/NCI) [C]" w:date="2020-02-06T11:25:00Z">
               <w:r>
                 <w:rPr>
                   <w:sz w:val="28"/>
@@ -1615,7 +1635,7 @@
                 <w:t>s</w:t>
               </w:r>
             </w:ins>
-            <w:ins w:id="8" w:author="Menon, Sunita (NIH/NCI) [C]" w:date="2020-02-06T11:07:00Z">
+            <w:ins w:id="9" w:author="Menon, Sunita (NIH/NCI) [C]" w:date="2020-02-06T11:07:00Z">
               <w:r>
                 <w:rPr>
                   <w:sz w:val="28"/>
@@ -1624,7 +1644,7 @@
                 <w:t xml:space="preserve"> </w:t>
               </w:r>
             </w:ins>
-            <w:del w:id="9" w:author="Menon, Sunita (NIH/NCI) [C]" w:date="2020-02-06T11:07:00Z">
+            <w:del w:id="10" w:author="Menon, Sunita (NIH/NCI) [C]" w:date="2020-02-06T11:07:00Z">
               <w:r>
                 <w:rPr>
                   <w:sz w:val="28"/>
@@ -1633,7 +1653,7 @@
                 <w:delText>Added new</w:delText>
               </w:r>
             </w:del>
-            <w:del w:id="10" w:author="Menon, Sunita (NIH/NCI) [C]" w:date="2020-02-06T11:22:00Z">
+            <w:del w:id="11" w:author="Menon, Sunita (NIH/NCI) [C]" w:date="2020-02-06T11:22:00Z">
               <w:r>
                 <w:rPr>
                   <w:sz w:val="28"/>
@@ -1642,7 +1662,7 @@
                 <w:delText xml:space="preserve"> REST API</w:delText>
               </w:r>
             </w:del>
-            <w:del w:id="11" w:author="Menon, Sunita (NIH/NCI) [C]" w:date="2020-02-06T11:25:00Z">
+            <w:del w:id="12" w:author="Menon, Sunita (NIH/NCI) [C]" w:date="2020-02-06T11:25:00Z">
               <w:r>
                 <w:rPr>
                   <w:sz w:val="28"/>
@@ -1665,7 +1685,7 @@
               </w:rPr>
               <w:t xml:space="preserve">add support for registering </w:t>
             </w:r>
-            <w:del w:id="12" w:author="Menon, Sunita (NIH/NCI) [C]" w:date="2020-02-06T11:25:00Z">
+            <w:del w:id="13" w:author="Menon, Sunita (NIH/NCI) [C]" w:date="2020-02-06T11:25:00Z">
               <w:r>
                 <w:rPr>
                   <w:sz w:val="28"/>
@@ -1688,7 +1708,7 @@
               </w:rPr>
               <w:t xml:space="preserve">links </w:t>
             </w:r>
-            <w:ins w:id="13" w:author="Menon, Sunita (NIH/NCI) [C]" w:date="2020-02-06T11:25:00Z">
+            <w:ins w:id="14" w:author="Menon, Sunita (NIH/NCI) [C]" w:date="2020-02-06T11:25:00Z">
               <w:r>
                 <w:rPr>
                   <w:sz w:val="28"/>
@@ -1697,7 +1717,7 @@
                 <w:t>to</w:t>
               </w:r>
             </w:ins>
-            <w:del w:id="14" w:author="Menon, Sunita (NIH/NCI) [C]" w:date="2020-02-06T11:25:00Z">
+            <w:del w:id="15" w:author="Menon, Sunita (NIH/NCI) [C]" w:date="2020-02-06T11:25:00Z">
               <w:r>
                 <w:rPr>
                   <w:sz w:val="28"/>
@@ -1792,7 +1812,7 @@
               </w:rPr>
               <w:t xml:space="preserve">refer to section </w:t>
             </w:r>
-            <w:ins w:id="15" w:author="Menon, Sunita (NIH/NCI) [C]" w:date="2020-02-06T11:22:00Z">
+            <w:ins w:id="16" w:author="Menon, Sunita (NIH/NCI) [C]" w:date="2020-02-06T11:22:00Z">
               <w:r>
                 <w:rPr>
                   <w:sz w:val="28"/>
@@ -1801,7 +1821,7 @@
                 <w:t>5.29 and 5</w:t>
               </w:r>
             </w:ins>
-            <w:ins w:id="16" w:author="Menon, Sunita (NIH/NCI) [C]" w:date="2020-02-06T11:23:00Z">
+            <w:ins w:id="17" w:author="Menon, Sunita (NIH/NCI) [C]" w:date="2020-02-06T11:23:00Z">
               <w:r>
                 <w:rPr>
                   <w:sz w:val="28"/>
@@ -1810,7 +1830,7 @@
                 <w:t>.31</w:t>
               </w:r>
             </w:ins>
-            <w:del w:id="17" w:author="Menon, Sunita (NIH/NCI) [C]" w:date="2020-02-06T11:22:00Z">
+            <w:del w:id="18" w:author="Menon, Sunita (NIH/NCI) [C]" w:date="2020-02-06T11:22:00Z">
               <w:r>
                 <w:rPr>
                   <w:sz w:val="28"/>
@@ -1847,7 +1867,7 @@
           <w:p>
             <w:pPr>
               <w:rPr>
-                <w:del w:id="18" w:author="Menon, Sunita (NIH/NCI) [C]" w:date="2020-02-06T11:30:00Z"/>
+                <w:del w:id="19" w:author="Menon, Sunita (NIH/NCI) [C]" w:date="2020-02-06T11:30:00Z"/>
                 <w:sz w:val="28"/>
                 <w:szCs w:val="28"/>
               </w:rPr>
@@ -1863,12 +1883,12 @@
           <w:p>
             <w:pPr>
               <w:rPr>
-                <w:del w:id="19" w:author="Menon, Sunita (NIH/NCI) [C]" w:date="2020-02-06T11:30:00Z"/>
-                <w:sz w:val="28"/>
-                <w:szCs w:val="28"/>
-              </w:rPr>
-            </w:pPr>
-            <w:del w:id="20" w:author="Menon, Sunita (NIH/NCI) [C]" w:date="2020-02-06T11:30:00Z">
+                <w:del w:id="20" w:author="Menon, Sunita (NIH/NCI) [C]" w:date="2020-02-06T11:30:00Z"/>
+                <w:sz w:val="28"/>
+                <w:szCs w:val="28"/>
+              </w:rPr>
+            </w:pPr>
+            <w:del w:id="21" w:author="Menon, Sunita (NIH/NCI) [C]" w:date="2020-02-06T11:30:00Z">
               <w:r>
                 <w:rPr>
                   <w:sz w:val="28"/>
@@ -1927,7 +1947,7 @@
                 <w:delText xml:space="preserve"> </w:delText>
               </w:r>
             </w:del>
-            <w:del w:id="21" w:author="Menon, Sunita (NIH/NCI) [C]" w:date="2020-02-06T11:29:00Z">
+            <w:del w:id="22" w:author="Menon, Sunita (NIH/NCI) [C]" w:date="2020-02-06T11:29:00Z">
               <w:r>
                 <w:rPr>
                   <w:sz w:val="28"/>
@@ -1936,7 +1956,7 @@
                 <w:delText>soft-</w:delText>
               </w:r>
             </w:del>
-            <w:del w:id="22" w:author="Menon, Sunita (NIH/NCI) [C]" w:date="2020-02-06T11:30:00Z">
+            <w:del w:id="23" w:author="Menon, Sunita (NIH/NCI) [C]" w:date="2020-02-06T11:30:00Z">
               <w:r>
                 <w:rPr>
                   <w:sz w:val="28"/>
@@ -2027,7 +2047,7 @@
           <w:p>
             <w:pPr>
               <w:rPr>
-                <w:ins w:id="23" w:author="Menon, Sunita (NIH/NCI) [C]" w:date="2020-02-06T11:30:00Z"/>
+                <w:ins w:id="24" w:author="Menon, Sunita (NIH/NCI) [C]" w:date="2020-02-06T11:30:00Z"/>
                 <w:sz w:val="28"/>
                 <w:szCs w:val="28"/>
               </w:rPr>
@@ -2092,7 +2112,7 @@
               </w:rPr>
               <w:t xml:space="preserve"> the ability to register </w:t>
             </w:r>
-            <w:del w:id="24" w:author="Menon, Sunita (NIH/NCI) [C]" w:date="2020-02-06T11:28:00Z">
+            <w:del w:id="25" w:author="Menon, Sunita (NIH/NCI) [C]" w:date="2020-02-06T11:28:00Z">
               <w:r>
                 <w:rPr>
                   <w:sz w:val="28"/>
@@ -2115,8 +2135,6 @@
               </w:rPr>
               <w:t>links</w:t>
             </w:r>
-            <w:bookmarkStart w:id="25" w:name="_GoBack"/>
-            <w:bookmarkEnd w:id="25"/>
             <w:del w:id="26" w:author="Menon, Sunita (NIH/NCI) [C]" w:date="2020-02-06T11:35:00Z">
               <w:r>
                 <w:rPr>
@@ -2164,18 +2182,9 @@
                   <w:sz w:val="28"/>
                   <w:szCs w:val="28"/>
                 </w:rPr>
-                <w:t xml:space="preserve"> in the web </w:t>
-              </w:r>
-              <w:proofErr w:type="spellStart"/>
-              <w:r>
-                <w:rPr>
-                  <w:sz w:val="28"/>
-                  <w:szCs w:val="28"/>
-                </w:rPr>
-                <w:t>appplication</w:t>
+                <w:t xml:space="preserve"> in the web appplication</w:t>
               </w:r>
             </w:ins>
-            <w:proofErr w:type="spellEnd"/>
             <w:r>
               <w:rPr>
                 <w:bCs/>
@@ -2213,21 +2222,28 @@
             <w:r>
               <w:fldChar w:fldCharType="begin"/>
             </w:r>
-            <w:ins w:id="32" w:author="Menon, Sunita (NIH/NCI) [C]" w:date="2020-02-06T11:28:00Z">
+            <w:ins w:id="32" w:author="Frost, Ruth (NIH/NCI) [C]" w:date="2020-02-06T11:57:00Z">
               <w:r>
-                <w:instrText>HYPERLINK "https://wiki.nci.nih.gov/display/DMEdoc/Creating+a+Link+via+the+GUI"</w:instrText>
+                <w:instrText>HYPERLINK "https://wiki.nci.nih.gov/x/mojuG"</w:instrText>
               </w:r>
             </w:ins>
-            <w:del w:id="33" w:author="Menon, Sunita (NIH/NCI) [C]" w:date="2020-02-06T11:28:00Z">
+            <w:ins w:id="33" w:author="Menon, Sunita (NIH/NCI) [C]" w:date="2020-02-06T11:28:00Z">
+              <w:del w:id="34" w:author="Frost, Ruth (NIH/NCI) [C]" w:date="2020-02-06T11:57:00Z">
+                <w:r>
+                  <w:delInstrText>HYPERLINK "https://wiki.nci.nih.gov/display/DMEdoc/Creating+a+Link+via+the+GUI"</w:delInstrText>
+                </w:r>
+              </w:del>
+            </w:ins>
+            <w:del w:id="35" w:author="Frost, Ruth (NIH/NCI) [C]" w:date="2020-02-06T11:57:00Z">
               <w:r>
                 <w:delInstrText xml:space="preserve"> HYPERLINK "https://wiki.nci.nih.gov/display/DMEdoc/Registering+Data+via+the+GUI" </w:delInstrText>
               </w:r>
             </w:del>
-            <w:ins w:id="34" w:author="Menon, Sunita (NIH/NCI) [C]" w:date="2020-02-06T11:28:00Z"/>
+            <w:ins w:id="36" w:author="Frost, Ruth (NIH/NCI) [C]" w:date="2020-02-06T11:57:00Z"/>
             <w:r>
               <w:fldChar w:fldCharType="separate"/>
             </w:r>
-            <w:del w:id="35" w:author="Menon, Sunita (NIH/NCI) [C]" w:date="2020-02-06T11:28:00Z">
+            <w:del w:id="37" w:author="Menon, Sunita (NIH/NCI) [C]" w:date="2020-02-06T11:28:00Z">
               <w:r>
                 <w:rPr>
                   <w:rStyle w:val="Hyperlink"/>
@@ -2237,7 +2253,7 @@
                 <w:delText>Registering Data via the GUI</w:delText>
               </w:r>
             </w:del>
-            <w:ins w:id="36" w:author="Menon, Sunita (NIH/NCI) [C]" w:date="2020-02-06T11:28:00Z">
+            <w:ins w:id="38" w:author="Menon, Sunita (NIH/NCI) [C]" w:date="2020-02-06T11:28:00Z">
               <w:r>
                 <w:rPr>
                   <w:rStyle w:val="Hyperlink"/>
@@ -2266,21 +2282,21 @@
           <w:p>
             <w:pPr>
               <w:rPr>
-                <w:ins w:id="37" w:author="Menon, Sunita (NIH/NCI) [C]" w:date="2020-02-06T11:30:00Z"/>
-                <w:sz w:val="28"/>
-                <w:szCs w:val="28"/>
-              </w:rPr>
-            </w:pPr>
-          </w:p>
-          <w:p>
-            <w:pPr>
-              <w:rPr>
-                <w:ins w:id="38" w:author="Menon, Sunita (NIH/NCI) [C]" w:date="2020-02-06T11:30:00Z"/>
-                <w:sz w:val="28"/>
-                <w:szCs w:val="28"/>
-              </w:rPr>
-            </w:pPr>
-            <w:ins w:id="39" w:author="Menon, Sunita (NIH/NCI) [C]" w:date="2020-02-06T11:30:00Z">
+                <w:ins w:id="39" w:author="Menon, Sunita (NIH/NCI) [C]" w:date="2020-02-06T11:30:00Z"/>
+                <w:sz w:val="28"/>
+                <w:szCs w:val="28"/>
+              </w:rPr>
+            </w:pPr>
+          </w:p>
+          <w:p>
+            <w:pPr>
+              <w:rPr>
+                <w:ins w:id="40" w:author="Menon, Sunita (NIH/NCI) [C]" w:date="2020-02-06T11:30:00Z"/>
+                <w:sz w:val="28"/>
+                <w:szCs w:val="28"/>
+              </w:rPr>
+            </w:pPr>
+            <w:ins w:id="41" w:author="Menon, Sunita (NIH/NCI) [C]" w:date="2020-02-06T11:30:00Z">
               <w:r>
                 <w:rPr>
                   <w:sz w:val="28"/>
@@ -2333,7 +2349,7 @@
           <w:p>
             <w:pPr>
               <w:rPr>
-                <w:del w:id="40" w:author="Menon, Sunita (NIH/NCI) [C]" w:date="2020-02-06T11:30:00Z"/>
+                <w:del w:id="42" w:author="Menon, Sunita (NIH/NCI) [C]" w:date="2020-02-06T11:30:00Z"/>
                 <w:sz w:val="28"/>
                 <w:szCs w:val="28"/>
               </w:rPr>
@@ -2378,14 +2394,12 @@
               </w:rPr>
               <w:t xml:space="preserve"> </w:t>
             </w:r>
-            <w:proofErr w:type="spellStart"/>
             <w:r>
               <w:rPr>
                 <w:rFonts w:ascii="Courier" w:hAnsi="Courier"/>
               </w:rPr>
               <w:t>dm_register_directory</w:t>
             </w:r>
-            <w:proofErr w:type="spellEnd"/>
             <w:r>
               <w:rPr>
                 <w:sz w:val="28"/>
@@ -2558,14 +2572,12 @@
               </w:rPr>
               <w:t xml:space="preserve">he </w:t>
             </w:r>
-            <w:proofErr w:type="spellStart"/>
             <w:r>
               <w:rPr>
                 <w:rFonts w:ascii="Courier" w:hAnsi="Courier"/>
               </w:rPr>
               <w:t>dm_register_directory</w:t>
             </w:r>
-            <w:proofErr w:type="spellEnd"/>
             <w:r>
               <w:rPr>
                 <w:sz w:val="28"/>
@@ -2649,7 +2661,7 @@
               </w:rPr>
               <w:t>For detail</w:t>
             </w:r>
-            <w:ins w:id="41" w:author="Menon, Sunita (NIH/NCI) [C]" w:date="2020-02-06T11:35:00Z">
+            <w:ins w:id="43" w:author="Menon, Sunita (NIH/NCI) [C]" w:date="2020-02-06T11:35:00Z">
               <w:r>
                 <w:rPr>
                   <w:sz w:val="28"/>
@@ -2675,6 +2687,11 @@
                 <w:t>Searching for Data via the GUI</w:t>
               </w:r>
             </w:hyperlink>
+            <w:ins w:id="44" w:author="Frost, Ruth (NIH/NCI) [C]" w:date="2020-02-06T11:58:00Z">
+              <w:r>
+                <w:t>.</w:t>
+              </w:r>
+            </w:ins>
           </w:p>
           <w:p>
             <w:pPr>
@@ -2689,6 +2706,7 @@
                 <w:szCs w:val="28"/>
                 <w:u w:val="single"/>
               </w:rPr>
+              <w:lastRenderedPageBreak/>
               <w:t>HPCDATAMGM-1194:</w:t>
             </w:r>
             <w:r>
@@ -2761,7 +2779,7 @@
               </w:rPr>
               <w:t xml:space="preserve">. For details, refer to section </w:t>
             </w:r>
-            <w:ins w:id="42" w:author="Menon, Sunita (NIH/NCI) [C]" w:date="2020-02-06T11:34:00Z">
+            <w:ins w:id="45" w:author="Menon, Sunita (NIH/NCI) [C]" w:date="2020-02-06T11:34:00Z">
               <w:r>
                 <w:rPr>
                   <w:sz w:val="28"/>
@@ -2770,7 +2788,7 @@
                 <w:t>5.41</w:t>
               </w:r>
             </w:ins>
-            <w:del w:id="43" w:author="Menon, Sunita (NIH/NCI) [C]" w:date="2020-02-06T11:34:00Z">
+            <w:del w:id="46" w:author="Menon, Sunita (NIH/NCI) [C]" w:date="2020-02-06T11:34:00Z">
               <w:r>
                 <w:rPr>
                   <w:sz w:val="28"/>
@@ -2907,7 +2925,6 @@
                 <w:szCs w:val="28"/>
                 <w:u w:val="single"/>
               </w:rPr>
-              <w:lastRenderedPageBreak/>
               <w:t>HPCDAMAMGM-12</w:t>
             </w:r>
             <w:r>
@@ -3019,6 +3036,17 @@
               </w:rPr>
               <w:t>B</w:t>
             </w:r>
+            <w:ins w:id="47" w:author="Frost, Ruth (NIH/NCI) [C]" w:date="2020-02-06T11:59:00Z">
+              <w:r>
+                <w:rPr>
+                  <w:rFonts w:cstheme="minorHAnsi"/>
+                  <w:color w:val="000000"/>
+                  <w:sz w:val="28"/>
+                  <w:szCs w:val="28"/>
+                </w:rPr>
+                <w:t>,</w:t>
+              </w:r>
+            </w:ins>
             <w:r>
               <w:rPr>
                 <w:rFonts w:cstheme="minorHAnsi"/>
@@ -3173,7 +3201,6 @@
               </w:rPr>
               <w:t xml:space="preserve">he </w:t>
             </w:r>
-            <w:proofErr w:type="spellStart"/>
             <w:r>
               <w:rPr>
                 <w:rFonts w:ascii="Courier" w:hAnsi="Courier"/>
@@ -3181,7 +3208,6 @@
               </w:rPr>
               <w:t>dm_register_presigned_url</w:t>
             </w:r>
-            <w:proofErr w:type="spellEnd"/>
             <w:r>
               <w:rPr>
                 <w:color w:val="000000"/>
@@ -3266,14 +3292,12 @@
               </w:rPr>
               <w:t xml:space="preserve">he </w:t>
             </w:r>
-            <w:proofErr w:type="spellStart"/>
             <w:r>
               <w:rPr>
                 <w:rFonts w:ascii="Courier" w:hAnsi="Courier"/>
               </w:rPr>
               <w:t>dm_delete_collection</w:t>
             </w:r>
-            <w:proofErr w:type="spellEnd"/>
             <w:r>
               <w:rPr>
                 <w:sz w:val="28"/>
@@ -3560,7 +3584,7 @@
               </w:rPr>
               <w:t xml:space="preserve"> Populate</w:t>
             </w:r>
-            <w:ins w:id="44" w:author="Menon, Sunita (NIH/NCI) [C]" w:date="2020-02-06T10:55:00Z">
+            <w:ins w:id="48" w:author="Menon, Sunita (NIH/NCI) [C]" w:date="2020-02-06T10:55:00Z">
               <w:r>
                 <w:rPr>
                   <w:sz w:val="28"/>
@@ -3712,7 +3736,25 @@
                 <w:sz w:val="28"/>
                 <w:szCs w:val="28"/>
               </w:rPr>
-              <w:t xml:space="preserve">For issues, questions or suggestions, </w:t>
+              <w:t>For issues, questions</w:t>
+            </w:r>
+            <w:ins w:id="49" w:author="Frost, Ruth (NIH/NCI) [C]" w:date="2020-02-06T11:59:00Z">
+              <w:r>
+                <w:rPr>
+                  <w:rFonts w:cstheme="minorHAnsi"/>
+                  <w:sz w:val="28"/>
+                  <w:szCs w:val="28"/>
+                </w:rPr>
+                <w:t>,</w:t>
+              </w:r>
+            </w:ins>
+            <w:r>
+              <w:rPr>
+                <w:rFonts w:cstheme="minorHAnsi"/>
+                <w:sz w:val="28"/>
+                <w:szCs w:val="28"/>
+              </w:rPr>
+              <w:t xml:space="preserve"> or suggestions, </w:t>
             </w:r>
             <w:r>
               <w:rPr>
@@ -3730,6 +3772,16 @@
               </w:rPr>
               <w:t xml:space="preserve"> ncidatavault@nih.gov</w:t>
             </w:r>
+            <w:ins w:id="50" w:author="Frost, Ruth (NIH/NCI) [C]" w:date="2020-02-06T11:59:00Z">
+              <w:r>
+                <w:rPr>
+                  <w:rFonts w:cstheme="minorHAnsi"/>
+                  <w:sz w:val="28"/>
+                  <w:szCs w:val="28"/>
+                </w:rPr>
+                <w:t>.</w:t>
+              </w:r>
+            </w:ins>
             <w:r>
               <w:rPr>
                 <w:rFonts w:cstheme="minorHAnsi"/>
@@ -3816,6 +3868,7 @@
                 <w:sz w:val="28"/>
                 <w:szCs w:val="28"/>
               </w:rPr>
+              <w:lastRenderedPageBreak/>
               <w:t>==============================================================</w:t>
             </w:r>
           </w:p>
@@ -3870,15 +3923,16 @@
                 <w:t>https://wiki.nci.nih.gov/display/DMEdoc/DME+User+Guide</w:t>
               </w:r>
             </w:hyperlink>
-          </w:p>
-          <w:p>
-            <w:pPr>
-              <w:rPr>
-                <w:rFonts w:cstheme="minorHAnsi"/>
-                <w:sz w:val="28"/>
-                <w:szCs w:val="28"/>
-              </w:rPr>
-            </w:pPr>
+            <w:ins w:id="51" w:author="Frost, Ruth (NIH/NCI) [C]" w:date="2020-02-06T12:00:00Z">
+              <w:r>
+                <w:rPr>
+                  <w:rFonts w:cstheme="minorHAnsi"/>
+                  <w:sz w:val="28"/>
+                  <w:szCs w:val="28"/>
+                </w:rPr>
+                <w:t>.</w:t>
+              </w:r>
+            </w:ins>
           </w:p>
           <w:p>
             <w:pPr>
@@ -3930,6 +3984,16 @@
               </w:rPr>
               <w:t>refer to the API Specification located at</w:t>
             </w:r>
+            <w:ins w:id="52" w:author="Frost, Ruth (NIH/NCI) [C]" w:date="2020-02-06T12:01:00Z">
+              <w:r>
+                <w:rPr>
+                  <w:rFonts w:cstheme="minorHAnsi"/>
+                  <w:sz w:val="28"/>
+                  <w:szCs w:val="28"/>
+                </w:rPr>
+                <w:t>:</w:t>
+              </w:r>
+            </w:ins>
           </w:p>
           <w:p>
             <w:pPr>
@@ -4170,6 +4234,16 @@
               </w:rPr>
               <w:t xml:space="preserve">User Guide </w:t>
             </w:r>
+            <w:ins w:id="53" w:author="Frost, Ruth (NIH/NCI) [C]" w:date="2020-02-06T12:01:00Z">
+              <w:r>
+                <w:rPr>
+                  <w:rFonts w:cstheme="minorHAnsi"/>
+                  <w:sz w:val="28"/>
+                  <w:szCs w:val="28"/>
+                </w:rPr>
+                <w:t>:</w:t>
+              </w:r>
+            </w:ins>
           </w:p>
           <w:p>
             <w:pPr>
@@ -4224,6 +4298,16 @@
               </w:rPr>
               <w:t>Home Page</w:t>
             </w:r>
+            <w:ins w:id="54" w:author="Frost, Ruth (NIH/NCI) [C]" w:date="2020-02-06T12:01:00Z">
+              <w:r>
+                <w:rPr>
+                  <w:rFonts w:cstheme="minorHAnsi"/>
+                  <w:sz w:val="28"/>
+                  <w:szCs w:val="28"/>
+                </w:rPr>
+                <w:t>:</w:t>
+              </w:r>
+            </w:ins>
           </w:p>
           <w:p>
             <w:pPr>
@@ -4308,23 +4392,13 @@
                 <w:szCs w:val="28"/>
               </w:rPr>
             </w:pPr>
-            <w:proofErr w:type="spellStart"/>
-            <w:r>
-              <w:rPr>
-                <w:rFonts w:cstheme="minorHAnsi"/>
-                <w:sz w:val="28"/>
-                <w:szCs w:val="28"/>
-              </w:rPr>
-              <w:t>iRODS</w:t>
-            </w:r>
-            <w:proofErr w:type="spellEnd"/>
-            <w:r>
-              <w:rPr>
-                <w:rFonts w:cstheme="minorHAnsi"/>
-                <w:sz w:val="28"/>
-                <w:szCs w:val="28"/>
-              </w:rPr>
-              <w:t xml:space="preserve"> Open Source Data Management Software home page:</w:t>
+            <w:r>
+              <w:rPr>
+                <w:rFonts w:cstheme="minorHAnsi"/>
+                <w:sz w:val="28"/>
+                <w:szCs w:val="28"/>
+              </w:rPr>
+              <w:t>iRODS Open Source Data Management Software home page:</w:t>
             </w:r>
           </w:p>
           <w:p>
@@ -7382,6 +7456,9 @@
   <w15:person w15:author="Menon, Sunita (NIH/NCI) [C]">
     <w15:presenceInfo w15:providerId="AD" w15:userId="S::menons2@nih.gov::758ef455-cee4-484e-950b-e649d9c01c48"/>
   </w15:person>
+  <w15:person w15:author="Frost, Ruth (NIH/NCI) [C]">
+    <w15:presenceInfo w15:providerId="AD" w15:userId="S::frostrs@nih.gov::e86f5093-f09a-4441-8b8c-2bc0fea2de9d"/>
+  </w15:person>
 </w15:people>
 </file>
 
@@ -7402,7 +7479,7 @@
       </w:pPr>
     </w:pPrDefault>
   </w:docDefaults>
-  <w:latentStyles w:defLockedState="0" w:defUIPriority="99" w:defSemiHidden="0" w:defUnhideWhenUsed="0" w:defQFormat="0" w:count="376">
+  <w:latentStyles w:defLockedState="0" w:defUIPriority="99" w:defSemiHidden="0" w:defUnhideWhenUsed="0" w:defQFormat="0" w:count="377">
     <w:lsdException w:name="Normal" w:uiPriority="0" w:qFormat="1"/>
     <w:lsdException w:name="heading 1" w:uiPriority="9" w:qFormat="1"/>
     <w:lsdException w:name="heading 2" w:semiHidden="1" w:uiPriority="9" w:unhideWhenUsed="1" w:qFormat="1"/>
@@ -7508,7 +7585,6 @@
     <w:lsdException w:name="HTML Sample" w:semiHidden="1" w:unhideWhenUsed="1"/>
     <w:lsdException w:name="HTML Typewriter" w:semiHidden="1" w:unhideWhenUsed="1"/>
     <w:lsdException w:name="HTML Variable" w:semiHidden="1" w:unhideWhenUsed="1"/>
-    <w:lsdException w:name="Normal Table" w:semiHidden="1" w:unhideWhenUsed="1"/>
     <w:lsdException w:name="annotation subject" w:semiHidden="1" w:unhideWhenUsed="1"/>
     <w:lsdException w:name="No List" w:semiHidden="1" w:unhideWhenUsed="1"/>
     <w:lsdException w:name="Outline List 1" w:semiHidden="1" w:unhideWhenUsed="1"/>
@@ -7555,10 +7631,8 @@
     <w:lsdException w:name="Table Subtle 2" w:semiHidden="1" w:unhideWhenUsed="1"/>
     <w:lsdException w:name="Table Web 1" w:semiHidden="1" w:unhideWhenUsed="1"/>
     <w:lsdException w:name="Table Web 2" w:semiHidden="1" w:unhideWhenUsed="1"/>
-    <w:lsdException w:name="Table Web 3" w:semiHidden="1" w:unhideWhenUsed="1"/>
     <w:lsdException w:name="Balloon Text" w:semiHidden="1" w:unhideWhenUsed="1"/>
     <w:lsdException w:name="Table Grid" w:uiPriority="39"/>
-    <w:lsdException w:name="Table Theme" w:semiHidden="1" w:unhideWhenUsed="1"/>
     <w:lsdException w:name="Placeholder Text" w:semiHidden="1"/>
     <w:lsdException w:name="No Spacing" w:uiPriority="1" w:qFormat="1"/>
     <w:lsdException w:name="Light Shading" w:uiPriority="60"/>
@@ -7777,6 +7851,7 @@
     <w:lsdException w:name="Mention" w:semiHidden="1" w:unhideWhenUsed="1"/>
     <w:lsdException w:name="Smart Hyperlink" w:semiHidden="1" w:unhideWhenUsed="1"/>
     <w:lsdException w:name="Smart Link" w:semiHidden="1" w:unhideWhenUsed="1"/>
+    <w:lsdException w:name="Smart Link Error" w:semiHidden="1" w:unhideWhenUsed="1"/>
   </w:latentStyles>
   <w:style w:type="paragraph" w:default="1" w:styleId="Normal">
     <w:name w:val="Normal"/>

</xml_diff>